<commit_message>
Updated version with 3 different code smells
From my colleague review I saw that I had to implement 3 different TYPES of code smells and not only different as in the sense of being in different places of the code. So I did that and added a new one, "Dead code".
</commit_message>
<xml_diff>
--- a/SE2223_60157_60201_60226_60479_60749/Phase_1/Sprint1/Pedro_Gouveia/Code_Smells_Pedro_Gouveia.docx
+++ b/SE2223_60157_60201_60226_60479_60749/Phase_1/Sprint1/Pedro_Gouveia/Code_Smells_Pedro_Gouveia.docx
@@ -1578,86 +1578,41 @@
     </w:p>
     <w:p>
       <w:pPr>
-        <w:pStyle w:val="NormalWeb"/>
-        <w:numPr>
-          <w:ilvl w:val="0"/>
-          <w:numId w:val="1"/>
-        </w:numPr>
-        <w:shd w:val="clear" w:color="auto" w:fill="FFFFFF"/>
-        <w:spacing w:before="0" w:beforeAutospacing="0" w:after="0" w:afterAutospacing="0"/>
-        <w:rPr>
-          <w:rFonts w:ascii="Calibri" w:hAnsi="Calibri" w:cs="Calibri"/>
-          <w:color w:val="222222"/>
-          <w:lang w:val="en-US"/>
-        </w:rPr>
-      </w:pPr>
-      <w:r>
-        <w:rPr>
-          <w:rFonts w:ascii="Calibri" w:hAnsi="Calibri" w:cs="Calibri"/>
+        <w:ind w:firstLine="720"/>
+        <w:rPr>
+          <w:rFonts w:ascii="Calibri" w:eastAsia="Times New Roman" w:hAnsi="Calibri" w:cs="Calibri"/>
           <w:b/>
           <w:bCs/>
           <w:color w:val="222222"/>
-          <w:lang w:val="en-US"/>
-        </w:rPr>
-        <w:t xml:space="preserve">Law of </w:t>
-      </w:r>
-      <w:proofErr w:type="spellStart"/>
-      <w:r>
-        <w:rPr>
-          <w:rFonts w:ascii="Calibri" w:hAnsi="Calibri" w:cs="Calibri"/>
-          <w:b/>
-          <w:bCs/>
-          <w:color w:val="222222"/>
-          <w:lang w:val="en-US"/>
-        </w:rPr>
-        <w:t>demeter</w:t>
-      </w:r>
-      <w:proofErr w:type="spellEnd"/>
-      <w:r>
-        <w:rPr>
-          <w:rFonts w:ascii="Calibri" w:hAnsi="Calibri" w:cs="Calibri"/>
-          <w:b/>
-          <w:bCs/>
-          <w:color w:val="222222"/>
-          <w:lang w:val="en-US"/>
-        </w:rPr>
-        <w:t> </w:t>
-      </w:r>
-    </w:p>
-    <w:p>
-      <w:pPr>
-        <w:pStyle w:val="NormalWeb"/>
-        <w:shd w:val="clear" w:color="auto" w:fill="FFFFFF"/>
-        <w:spacing w:before="0" w:beforeAutospacing="0" w:after="0" w:afterAutospacing="0"/>
-        <w:ind w:left="1080"/>
-        <w:rPr>
-          <w:rFonts w:ascii="Calibri" w:hAnsi="Calibri" w:cs="Calibri"/>
-          <w:color w:val="222222"/>
-        </w:rPr>
-      </w:pPr>
-    </w:p>
-    <w:p>
-      <w:pPr>
-        <w:pStyle w:val="NormalWeb"/>
-        <w:shd w:val="clear" w:color="auto" w:fill="FFFFFF"/>
-        <w:spacing w:before="0" w:beforeAutospacing="0" w:after="0" w:afterAutospacing="0"/>
-        <w:ind w:left="1080"/>
-        <w:rPr>
-          <w:rFonts w:ascii="Calibri" w:hAnsi="Calibri" w:cs="Calibri"/>
-          <w:color w:val="222222"/>
-        </w:rPr>
-      </w:pPr>
-      <w:r>
-        <w:rPr>
-          <w:rFonts w:ascii="Calibri" w:hAnsi="Calibri" w:cs="Calibri"/>
+          <w:lang w:val="en-US" w:eastAsia="en-GB"/>
+        </w:rPr>
+      </w:pPr>
+      <w:r>
+        <w:rPr>
           <w:noProof/>
-          <w:color w:val="222222"/>
+          <w:lang w:val="en-GB"/>
         </w:rPr>
         <w:drawing>
-          <wp:inline distT="0" distB="0" distL="0" distR="0" wp14:anchorId="61D831AA" wp14:editId="79F0E835">
-            <wp:extent cx="5731510" cy="193675"/>
-            <wp:effectExtent l="0" t="0" r="0" b="0"/>
-            <wp:docPr id="14" name="Picture 14"/>
+          <wp:anchor distT="0" distB="0" distL="114300" distR="114300" simplePos="0" relativeHeight="251659264" behindDoc="1" locked="0" layoutInCell="1" allowOverlap="1" wp14:anchorId="2F3F16C6" wp14:editId="22596D98">
+            <wp:simplePos x="0" y="0"/>
+            <wp:positionH relativeFrom="column">
+              <wp:posOffset>0</wp:posOffset>
+            </wp:positionH>
+            <wp:positionV relativeFrom="paragraph">
+              <wp:posOffset>250241</wp:posOffset>
+            </wp:positionV>
+            <wp:extent cx="5731510" cy="1797685"/>
+            <wp:effectExtent l="0" t="0" r="0" b="5715"/>
+            <wp:wrapTight wrapText="bothSides">
+              <wp:wrapPolygon edited="0">
+                <wp:start x="0" y="0"/>
+                <wp:lineTo x="0" y="21516"/>
+                <wp:lineTo x="21538" y="21516"/>
+                <wp:lineTo x="21538" y="0"/>
+                <wp:lineTo x="0" y="0"/>
+              </wp:wrapPolygon>
+            </wp:wrapTight>
+            <wp:docPr id="7" name="Picture 7" descr="Graphical user interface, application&#10;&#10;Description automatically generated"/>
             <wp:cNvGraphicFramePr>
               <a:graphicFrameLocks xmlns:a="http://schemas.openxmlformats.org/drawingml/2006/main" noChangeAspect="1"/>
             </wp:cNvGraphicFramePr>
@@ -1665,11 +1620,17 @@
               <a:graphicData uri="http://schemas.openxmlformats.org/drawingml/2006/picture">
                 <pic:pic xmlns:pic="http://schemas.openxmlformats.org/drawingml/2006/picture">
                   <pic:nvPicPr>
-                    <pic:cNvPr id="1" name=""/>
+                    <pic:cNvPr id="7" name="Picture 7" descr="Graphical user interface, application&#10;&#10;Description automatically generated"/>
                     <pic:cNvPicPr/>
                   </pic:nvPicPr>
                   <pic:blipFill>
-                    <a:blip r:embed="rId10"/>
+                    <a:blip r:embed="rId10" cstate="print">
+                      <a:extLst>
+                        <a:ext uri="{28A0092B-C50C-407E-A947-70E740481C1C}">
+                          <a14:useLocalDpi xmlns:a14="http://schemas.microsoft.com/office/drawing/2010/main" val="0"/>
+                        </a:ext>
+                      </a:extLst>
+                    </a:blip>
                     <a:stretch>
                       <a:fillRect/>
                     </a:stretch>
@@ -1677,7 +1638,7 @@
                   <pic:spPr>
                     <a:xfrm>
                       <a:off x="0" y="0"/>
-                      <a:ext cx="5731510" cy="193675"/>
+                      <a:ext cx="5731510" cy="1797685"/>
                     </a:xfrm>
                     <a:prstGeom prst="rect">
                       <a:avLst/>
@@ -1686,89 +1647,88 @@
                 </pic:pic>
               </a:graphicData>
             </a:graphic>
-          </wp:inline>
+            <wp14:sizeRelH relativeFrom="page">
+              <wp14:pctWidth>0</wp14:pctWidth>
+            </wp14:sizeRelH>
+            <wp14:sizeRelV relativeFrom="page">
+              <wp14:pctHeight>0</wp14:pctHeight>
+            </wp14:sizeRelV>
+          </wp:anchor>
         </w:drawing>
       </w:r>
-    </w:p>
-    <w:p>
-      <w:pPr>
-        <w:pStyle w:val="NormalWeb"/>
-        <w:shd w:val="clear" w:color="auto" w:fill="FFFFFF"/>
-        <w:spacing w:before="0" w:beforeAutospacing="0" w:after="0" w:afterAutospacing="0"/>
-        <w:ind w:left="1080"/>
-        <w:rPr>
-          <w:rFonts w:ascii="Calibri" w:hAnsi="Calibri" w:cs="Calibri"/>
-          <w:color w:val="222222"/>
-          <w:lang w:val="pt-PT"/>
-        </w:rPr>
-      </w:pPr>
-    </w:p>
-    <w:p>
-      <w:pPr>
-        <w:pStyle w:val="NormalWeb"/>
-        <w:shd w:val="clear" w:color="auto" w:fill="FFFFFF"/>
-        <w:spacing w:before="0" w:beforeAutospacing="0" w:after="0" w:afterAutospacing="0"/>
-        <w:ind w:left="1080"/>
-        <w:rPr>
-          <w:rFonts w:ascii="Calibri" w:hAnsi="Calibri" w:cs="Calibri"/>
-          <w:color w:val="222222"/>
-          <w:lang w:val="pt-PT"/>
-        </w:rPr>
-      </w:pPr>
-      <w:proofErr w:type="spellStart"/>
-      <w:r>
-        <w:rPr>
-          <w:rFonts w:ascii="Calibri" w:hAnsi="Calibri" w:cs="Calibri"/>
-          <w:color w:val="222222"/>
-          <w:lang w:val="pt-PT"/>
-        </w:rPr>
-        <w:t>Location</w:t>
-      </w:r>
-      <w:proofErr w:type="spellEnd"/>
-      <w:r>
-        <w:rPr>
-          <w:rFonts w:ascii="Calibri" w:hAnsi="Calibri" w:cs="Calibri"/>
-          <w:color w:val="222222"/>
-          <w:lang w:val="pt-PT"/>
-        </w:rPr>
-        <w:t>:</w:t>
-      </w:r>
-    </w:p>
-    <w:p>
-      <w:pPr>
-        <w:pStyle w:val="NormalWeb"/>
-        <w:shd w:val="clear" w:color="auto" w:fill="FFFFFF"/>
-        <w:spacing w:before="0" w:beforeAutospacing="0" w:after="0" w:afterAutospacing="0"/>
-        <w:ind w:left="1080"/>
-        <w:rPr>
-          <w:rFonts w:ascii="Calibri" w:hAnsi="Calibri" w:cs="Calibri"/>
-          <w:color w:val="222222"/>
-          <w:lang w:val="pt-PT"/>
-        </w:rPr>
-      </w:pPr>
-    </w:p>
-    <w:p>
-      <w:pPr>
-        <w:pStyle w:val="NormalWeb"/>
-        <w:shd w:val="clear" w:color="auto" w:fill="FFFFFF"/>
-        <w:spacing w:before="0" w:beforeAutospacing="0" w:after="0" w:afterAutospacing="0"/>
-        <w:ind w:left="1080"/>
-        <w:rPr>
-          <w:rFonts w:ascii="Calibri" w:hAnsi="Calibri" w:cs="Calibri"/>
-          <w:color w:val="222222"/>
-        </w:rPr>
-      </w:pPr>
-      <w:r>
-        <w:rPr>
-          <w:rFonts w:ascii="Calibri" w:hAnsi="Calibri" w:cs="Calibri"/>
+      <w:r>
+        <w:rPr>
+          <w:lang w:val="en-GB"/>
+        </w:rPr>
+        <w:t>3</w:t>
+      </w:r>
+      <w:r>
+        <w:rPr>
+          <w:rFonts w:ascii="Calibri" w:eastAsia="Times New Roman" w:hAnsi="Calibri" w:cs="Calibri"/>
+          <w:b/>
+          <w:bCs/>
+          <w:color w:val="222222"/>
+          <w:lang w:val="en-US" w:eastAsia="en-GB"/>
+        </w:rPr>
+        <w:t>-</w:t>
+      </w:r>
+      <w:r>
+        <w:rPr>
+          <w:rFonts w:ascii="Calibri" w:eastAsia="Times New Roman" w:hAnsi="Calibri" w:cs="Calibri"/>
+          <w:b/>
+          <w:bCs/>
+          <w:color w:val="222222"/>
+          <w:lang w:val="en-US" w:eastAsia="en-GB"/>
+        </w:rPr>
+        <w:t>Dead Code</w:t>
+      </w:r>
+    </w:p>
+    <w:p>
+      <w:pPr>
+        <w:rPr>
+          <w:lang w:val="en-GB"/>
+        </w:rPr>
+      </w:pPr>
+    </w:p>
+    <w:p>
+      <w:pPr>
+        <w:rPr>
+          <w:lang w:val="en-GB"/>
+        </w:rPr>
+      </w:pPr>
+    </w:p>
+    <w:p>
+      <w:pPr>
+        <w:rPr>
+          <w:lang w:val="en-GB"/>
+        </w:rPr>
+      </w:pPr>
+      <w:r>
+        <w:rPr>
           <w:noProof/>
-          <w:color w:val="222222"/>
+          <w:lang w:val="en-GB"/>
         </w:rPr>
         <w:drawing>
-          <wp:inline distT="0" distB="0" distL="0" distR="0" wp14:anchorId="23309E72" wp14:editId="7CA8DE62">
-            <wp:extent cx="5731510" cy="205105"/>
-            <wp:effectExtent l="0" t="0" r="0" b="0"/>
-            <wp:docPr id="15" name="Picture 15"/>
+          <wp:anchor distT="0" distB="0" distL="114300" distR="114300" simplePos="0" relativeHeight="251660288" behindDoc="1" locked="0" layoutInCell="1" allowOverlap="1" wp14:anchorId="5BCE1484" wp14:editId="0BF603EB">
+            <wp:simplePos x="0" y="0"/>
+            <wp:positionH relativeFrom="column">
+              <wp:posOffset>0</wp:posOffset>
+            </wp:positionH>
+            <wp:positionV relativeFrom="paragraph">
+              <wp:posOffset>305070</wp:posOffset>
+            </wp:positionV>
+            <wp:extent cx="5731510" cy="161925"/>
+            <wp:effectExtent l="0" t="0" r="0" b="3175"/>
+            <wp:wrapTight wrapText="bothSides">
+              <wp:wrapPolygon edited="0">
+                <wp:start x="0" y="0"/>
+                <wp:lineTo x="0" y="20329"/>
+                <wp:lineTo x="21538" y="20329"/>
+                <wp:lineTo x="21538" y="0"/>
+                <wp:lineTo x="0" y="0"/>
+              </wp:wrapPolygon>
+            </wp:wrapTight>
+            <wp:docPr id="8" name="Picture 8"/>
             <wp:cNvGraphicFramePr>
               <a:graphicFrameLocks xmlns:a="http://schemas.openxmlformats.org/drawingml/2006/main" noChangeAspect="1"/>
             </wp:cNvGraphicFramePr>
@@ -1776,11 +1736,17 @@
               <a:graphicData uri="http://schemas.openxmlformats.org/drawingml/2006/picture">
                 <pic:pic xmlns:pic="http://schemas.openxmlformats.org/drawingml/2006/picture">
                   <pic:nvPicPr>
-                    <pic:cNvPr id="1" name=""/>
+                    <pic:cNvPr id="8" name="Picture 8"/>
                     <pic:cNvPicPr/>
                   </pic:nvPicPr>
                   <pic:blipFill>
-                    <a:blip r:embed="rId11"/>
+                    <a:blip r:embed="rId11" cstate="print">
+                      <a:extLst>
+                        <a:ext uri="{28A0092B-C50C-407E-A947-70E740481C1C}">
+                          <a14:useLocalDpi xmlns:a14="http://schemas.microsoft.com/office/drawing/2010/main" val="0"/>
+                        </a:ext>
+                      </a:extLst>
+                    </a:blip>
                     <a:stretch>
                       <a:fillRect/>
                     </a:stretch>
@@ -1788,7 +1754,7 @@
                   <pic:spPr>
                     <a:xfrm>
                       <a:off x="0" y="0"/>
-                      <a:ext cx="5731510" cy="205105"/>
+                      <a:ext cx="5731510" cy="161925"/>
                     </a:xfrm>
                     <a:prstGeom prst="rect">
                       <a:avLst/>
@@ -1797,904 +1763,74 @@
                 </pic:pic>
               </a:graphicData>
             </a:graphic>
-          </wp:inline>
+            <wp14:sizeRelH relativeFrom="page">
+              <wp14:pctWidth>0</wp14:pctWidth>
+            </wp14:sizeRelH>
+            <wp14:sizeRelV relativeFrom="page">
+              <wp14:pctHeight>0</wp14:pctHeight>
+            </wp14:sizeRelV>
+          </wp:anchor>
         </w:drawing>
       </w:r>
-    </w:p>
-    <w:p>
-      <w:pPr>
-        <w:pStyle w:val="NormalWeb"/>
-        <w:shd w:val="clear" w:color="auto" w:fill="FFFFFF"/>
-        <w:spacing w:before="0" w:beforeAutospacing="0" w:after="0" w:afterAutospacing="0"/>
-        <w:ind w:left="1080"/>
-        <w:rPr>
-          <w:rFonts w:ascii="Calibri" w:hAnsi="Calibri" w:cs="Calibri"/>
-          <w:color w:val="222222"/>
-        </w:rPr>
-      </w:pPr>
-    </w:p>
-    <w:p>
-      <w:pPr>
-        <w:pStyle w:val="NormalWeb"/>
-        <w:shd w:val="clear" w:color="auto" w:fill="FFFFFF"/>
-        <w:spacing w:before="0" w:beforeAutospacing="0" w:after="0" w:afterAutospacing="0"/>
-        <w:ind w:left="1080"/>
-        <w:rPr>
-          <w:rFonts w:ascii="Calibri" w:hAnsi="Calibri" w:cs="Calibri"/>
-          <w:color w:val="222222"/>
-        </w:rPr>
-      </w:pPr>
-      <w:r>
-        <w:rPr>
-          <w:rFonts w:ascii="Calibri" w:hAnsi="Calibri" w:cs="Calibri"/>
-          <w:color w:val="222222"/>
-          <w:lang w:val="en-US"/>
-        </w:rPr>
-        <w:t xml:space="preserve">Rationale: </w:t>
-      </w:r>
-      <w:r>
-        <w:rPr>
-          <w:rFonts w:ascii="Calibri" w:hAnsi="Calibri" w:cs="Calibri"/>
-          <w:color w:val="222222"/>
-          <w:lang w:val="en-US"/>
-        </w:rPr>
-        <w:t>Here </w:t>
-      </w:r>
-      <w:proofErr w:type="spellStart"/>
-      <w:r>
-        <w:rPr>
-          <w:rFonts w:ascii="Calibri" w:hAnsi="Calibri" w:cs="Calibri"/>
-          <w:i/>
-          <w:iCs/>
-          <w:color w:val="222222"/>
-          <w:lang w:val="en-US"/>
-        </w:rPr>
-        <w:t>PerChart</w:t>
-      </w:r>
-      <w:proofErr w:type="spellEnd"/>
-      <w:r>
-        <w:rPr>
-          <w:rFonts w:ascii="Calibri" w:hAnsi="Calibri" w:cs="Calibri"/>
-          <w:i/>
-          <w:iCs/>
-          <w:color w:val="222222"/>
-          <w:lang w:val="en-US"/>
-        </w:rPr>
-        <w:t> </w:t>
-      </w:r>
-      <w:r>
-        <w:rPr>
-          <w:rFonts w:ascii="Calibri" w:hAnsi="Calibri" w:cs="Calibri"/>
-          <w:color w:val="222222"/>
-          <w:lang w:val="en-US"/>
-        </w:rPr>
-        <w:t>class in its method </w:t>
-      </w:r>
-      <w:proofErr w:type="spellStart"/>
-      <w:proofErr w:type="gramStart"/>
-      <w:r>
-        <w:rPr>
-          <w:rFonts w:ascii="Calibri" w:hAnsi="Calibri" w:cs="Calibri"/>
-          <w:i/>
-          <w:iCs/>
-          <w:color w:val="222222"/>
-          <w:lang w:val="en-US"/>
-        </w:rPr>
-        <w:t>updateFonts</w:t>
-      </w:r>
-      <w:proofErr w:type="spellEnd"/>
-      <w:r>
-        <w:rPr>
-          <w:rFonts w:ascii="Calibri" w:hAnsi="Calibri" w:cs="Calibri"/>
-          <w:i/>
-          <w:iCs/>
-          <w:color w:val="222222"/>
-          <w:lang w:val="en-US"/>
-        </w:rPr>
-        <w:t>( )</w:t>
-      </w:r>
-      <w:proofErr w:type="gramEnd"/>
-      <w:r>
-        <w:rPr>
-          <w:rFonts w:ascii="Calibri" w:hAnsi="Calibri" w:cs="Calibri"/>
-          <w:i/>
-          <w:iCs/>
-          <w:color w:val="222222"/>
-          <w:lang w:val="en-US"/>
-        </w:rPr>
-        <w:t> </w:t>
-      </w:r>
-      <w:r>
-        <w:rPr>
-          <w:rFonts w:ascii="Calibri" w:hAnsi="Calibri" w:cs="Calibri"/>
-          <w:color w:val="222222"/>
-          <w:lang w:val="en-US"/>
-        </w:rPr>
-        <w:t>is calling</w:t>
-      </w:r>
-      <w:r>
-        <w:rPr>
-          <w:rFonts w:ascii="Calibri" w:hAnsi="Calibri" w:cs="Calibri"/>
-          <w:i/>
-          <w:iCs/>
-          <w:color w:val="222222"/>
-          <w:lang w:val="en-US"/>
-        </w:rPr>
-        <w:t> </w:t>
-      </w:r>
-      <w:r>
-        <w:rPr>
-          <w:rFonts w:ascii="Calibri" w:hAnsi="Calibri" w:cs="Calibri"/>
-          <w:color w:val="222222"/>
-          <w:lang w:val="en-US"/>
-        </w:rPr>
-        <w:t>a method named </w:t>
-      </w:r>
-      <w:proofErr w:type="spellStart"/>
-      <w:r>
-        <w:rPr>
-          <w:rFonts w:ascii="Calibri" w:hAnsi="Calibri" w:cs="Calibri"/>
-          <w:i/>
-          <w:iCs/>
-          <w:color w:val="222222"/>
-          <w:lang w:val="en-US"/>
-        </w:rPr>
-        <w:t>getFactor</w:t>
-      </w:r>
-      <w:proofErr w:type="spellEnd"/>
-      <w:r>
-        <w:rPr>
-          <w:rFonts w:ascii="Calibri" w:hAnsi="Calibri" w:cs="Calibri"/>
-          <w:i/>
-          <w:iCs/>
-          <w:color w:val="222222"/>
-          <w:lang w:val="en-US"/>
-        </w:rPr>
-        <w:t>()</w:t>
-      </w:r>
-      <w:r>
-        <w:rPr>
-          <w:rFonts w:ascii="Calibri" w:hAnsi="Calibri" w:cs="Calibri"/>
-          <w:color w:val="222222"/>
-          <w:lang w:val="en-US"/>
-        </w:rPr>
-        <w:t>, and this method is not:</w:t>
-      </w:r>
-    </w:p>
-    <w:p>
-      <w:pPr>
-        <w:pStyle w:val="NormalWeb"/>
-        <w:shd w:val="clear" w:color="auto" w:fill="FFFFFF"/>
-        <w:spacing w:before="0" w:beforeAutospacing="0" w:after="0" w:afterAutospacing="0"/>
-        <w:ind w:left="1800"/>
-        <w:rPr>
-          <w:rFonts w:ascii="Calibri" w:hAnsi="Calibri" w:cs="Calibri"/>
-          <w:color w:val="222222"/>
-        </w:rPr>
-      </w:pPr>
-      <w:r>
-        <w:rPr>
-          <w:rFonts w:ascii="Symbol" w:hAnsi="Symbol" w:cs="Calibri"/>
-          <w:color w:val="222222"/>
-          <w:lang w:val="en-US"/>
-        </w:rPr>
-        <w:t>·</w:t>
-      </w:r>
-      <w:r>
-        <w:rPr>
-          <w:color w:val="222222"/>
-          <w:sz w:val="14"/>
-          <w:szCs w:val="14"/>
-          <w:lang w:val="en-US"/>
-        </w:rPr>
-        <w:t>      </w:t>
-      </w:r>
-      <w:r>
-        <w:rPr>
-          <w:rFonts w:ascii="Calibri" w:hAnsi="Calibri" w:cs="Calibri"/>
-          <w:color w:val="222222"/>
-        </w:rPr>
-        <w:t>Encapsulated within the same object </w:t>
-      </w:r>
-      <w:r>
-        <w:rPr>
-          <w:rFonts w:ascii="Calibri" w:hAnsi="Calibri" w:cs="Calibri"/>
-          <w:color w:val="222222"/>
-          <w:lang w:val="en-US"/>
-        </w:rPr>
-        <w:t>– the method </w:t>
-      </w:r>
-      <w:proofErr w:type="spellStart"/>
-      <w:proofErr w:type="gramStart"/>
-      <w:r>
-        <w:rPr>
-          <w:rFonts w:ascii="Calibri" w:hAnsi="Calibri" w:cs="Calibri"/>
-          <w:i/>
-          <w:iCs/>
-          <w:color w:val="222222"/>
-          <w:lang w:val="en-US"/>
-        </w:rPr>
-        <w:t>getFactor</w:t>
-      </w:r>
-      <w:proofErr w:type="spellEnd"/>
-      <w:r>
-        <w:rPr>
-          <w:rFonts w:ascii="Calibri" w:hAnsi="Calibri" w:cs="Calibri"/>
-          <w:i/>
-          <w:iCs/>
-          <w:color w:val="222222"/>
-          <w:lang w:val="en-US"/>
-        </w:rPr>
-        <w:t>(</w:t>
-      </w:r>
-      <w:proofErr w:type="gramEnd"/>
-      <w:r>
-        <w:rPr>
-          <w:rFonts w:ascii="Calibri" w:hAnsi="Calibri" w:cs="Calibri"/>
-          <w:i/>
-          <w:iCs/>
-          <w:color w:val="222222"/>
-          <w:lang w:val="en-US"/>
-        </w:rPr>
-        <w:t>)</w:t>
-      </w:r>
-      <w:r>
-        <w:rPr>
-          <w:rFonts w:ascii="Calibri" w:hAnsi="Calibri" w:cs="Calibri"/>
-          <w:color w:val="222222"/>
-          <w:lang w:val="en-US"/>
-        </w:rPr>
-        <w:t>, is from an object of the type </w:t>
-      </w:r>
-      <w:r>
-        <w:rPr>
-          <w:rFonts w:ascii="Calibri" w:hAnsi="Calibri" w:cs="Calibri"/>
-          <w:i/>
-          <w:iCs/>
-          <w:color w:val="222222"/>
-          <w:lang w:val="en-US"/>
-        </w:rPr>
-        <w:t>Size</w:t>
-      </w:r>
-      <w:r>
-        <w:rPr>
-          <w:rFonts w:ascii="Calibri" w:hAnsi="Calibri" w:cs="Calibri"/>
-          <w:color w:val="222222"/>
-          <w:lang w:val="en-US"/>
-        </w:rPr>
-        <w:t>, so it obviously isn’t from the same class as </w:t>
-      </w:r>
-      <w:proofErr w:type="spellStart"/>
-      <w:r>
-        <w:rPr>
-          <w:rFonts w:ascii="Calibri" w:hAnsi="Calibri" w:cs="Calibri"/>
-          <w:i/>
-          <w:iCs/>
-          <w:color w:val="222222"/>
-          <w:lang w:val="en-US"/>
-        </w:rPr>
-        <w:t>updateFonts</w:t>
-      </w:r>
-      <w:proofErr w:type="spellEnd"/>
-      <w:r>
-        <w:rPr>
-          <w:rFonts w:ascii="Calibri" w:hAnsi="Calibri" w:cs="Calibri"/>
-          <w:i/>
-          <w:iCs/>
-          <w:color w:val="222222"/>
-          <w:lang w:val="en-US"/>
-        </w:rPr>
-        <w:t>(), </w:t>
-      </w:r>
-      <w:r>
-        <w:rPr>
-          <w:rFonts w:ascii="Calibri" w:hAnsi="Calibri" w:cs="Calibri"/>
-          <w:color w:val="222222"/>
-          <w:lang w:val="en-US"/>
-        </w:rPr>
-        <w:t>or in other words is not from</w:t>
-      </w:r>
-      <w:r>
-        <w:rPr>
-          <w:rFonts w:ascii="Calibri" w:hAnsi="Calibri" w:cs="Calibri"/>
-          <w:i/>
-          <w:iCs/>
-          <w:color w:val="222222"/>
-          <w:lang w:val="en-US"/>
-        </w:rPr>
-        <w:t> </w:t>
-      </w:r>
-      <w:proofErr w:type="spellStart"/>
-      <w:r>
-        <w:rPr>
-          <w:rFonts w:ascii="Calibri" w:hAnsi="Calibri" w:cs="Calibri"/>
-          <w:i/>
-          <w:iCs/>
-          <w:color w:val="222222"/>
-          <w:lang w:val="en-US"/>
-        </w:rPr>
-        <w:t>PerChart</w:t>
-      </w:r>
-      <w:proofErr w:type="spellEnd"/>
-      <w:r>
-        <w:rPr>
-          <w:rFonts w:ascii="Calibri" w:hAnsi="Calibri" w:cs="Calibri"/>
-          <w:i/>
-          <w:iCs/>
-          <w:color w:val="222222"/>
-          <w:lang w:val="en-US"/>
-        </w:rPr>
-        <w:t> </w:t>
-      </w:r>
-      <w:r>
-        <w:rPr>
-          <w:rFonts w:ascii="Calibri" w:hAnsi="Calibri" w:cs="Calibri"/>
-          <w:color w:val="222222"/>
-          <w:lang w:val="en-US"/>
-        </w:rPr>
-        <w:t>class</w:t>
-      </w:r>
-      <w:r>
-        <w:rPr>
-          <w:rFonts w:ascii="Calibri" w:hAnsi="Calibri" w:cs="Calibri"/>
-          <w:i/>
-          <w:iCs/>
-          <w:color w:val="222222"/>
-          <w:lang w:val="en-US"/>
-        </w:rPr>
-        <w:t>.</w:t>
-      </w:r>
-    </w:p>
-    <w:p>
-      <w:pPr>
-        <w:pStyle w:val="NormalWeb"/>
-        <w:shd w:val="clear" w:color="auto" w:fill="FFFFFF"/>
-        <w:spacing w:before="0" w:beforeAutospacing="0" w:after="0" w:afterAutospacing="0"/>
-        <w:ind w:left="1800"/>
-        <w:rPr>
-          <w:rFonts w:ascii="Calibri" w:hAnsi="Calibri" w:cs="Calibri"/>
-          <w:color w:val="222222"/>
-        </w:rPr>
-      </w:pPr>
-      <w:r>
-        <w:rPr>
-          <w:rFonts w:ascii="Symbol" w:hAnsi="Symbol" w:cs="Calibri"/>
-          <w:color w:val="222222"/>
-          <w:lang w:val="en-US"/>
-        </w:rPr>
-        <w:t>·</w:t>
-      </w:r>
-      <w:r>
-        <w:rPr>
-          <w:color w:val="222222"/>
-          <w:sz w:val="14"/>
-          <w:szCs w:val="14"/>
-          <w:lang w:val="en-US"/>
-        </w:rPr>
-        <w:t>      </w:t>
-      </w:r>
-      <w:r>
-        <w:rPr>
-          <w:rFonts w:ascii="Calibri" w:hAnsi="Calibri" w:cs="Calibri"/>
-          <w:color w:val="222222"/>
-        </w:rPr>
-        <w:t>Encapsulated within an object that is in the parameters of </w:t>
-      </w:r>
-      <w:proofErr w:type="spellStart"/>
-      <w:proofErr w:type="gramStart"/>
-      <w:r>
-        <w:rPr>
-          <w:rFonts w:ascii="Calibri" w:hAnsi="Calibri" w:cs="Calibri"/>
-          <w:i/>
-          <w:iCs/>
-          <w:color w:val="222222"/>
-          <w:lang w:val="en-US"/>
-        </w:rPr>
-        <w:t>updateFonts</w:t>
-      </w:r>
-      <w:proofErr w:type="spellEnd"/>
-      <w:r>
-        <w:rPr>
-          <w:rFonts w:ascii="Calibri" w:hAnsi="Calibri" w:cs="Calibri"/>
-          <w:i/>
-          <w:iCs/>
-          <w:color w:val="222222"/>
-          <w:lang w:val="en-US"/>
-        </w:rPr>
-        <w:t>(</w:t>
-      </w:r>
-      <w:proofErr w:type="gramEnd"/>
-      <w:r>
-        <w:rPr>
-          <w:rFonts w:ascii="Calibri" w:hAnsi="Calibri" w:cs="Calibri"/>
-          <w:i/>
-          <w:iCs/>
-          <w:color w:val="222222"/>
-          <w:lang w:val="en-US"/>
-        </w:rPr>
-        <w:t>)</w:t>
-      </w:r>
-      <w:r>
-        <w:rPr>
-          <w:rFonts w:ascii="Calibri" w:hAnsi="Calibri" w:cs="Calibri"/>
-          <w:color w:val="222222"/>
-          <w:lang w:val="en-US"/>
-        </w:rPr>
-        <w:t> - the object from which this method is from is received from the method </w:t>
-      </w:r>
-      <w:proofErr w:type="spellStart"/>
-      <w:r>
-        <w:rPr>
-          <w:rFonts w:ascii="Calibri" w:hAnsi="Calibri" w:cs="Calibri"/>
-          <w:i/>
-          <w:iCs/>
-          <w:color w:val="222222"/>
-          <w:lang w:val="en-US"/>
-        </w:rPr>
-        <w:t>getSize</w:t>
-      </w:r>
-      <w:proofErr w:type="spellEnd"/>
-      <w:r>
-        <w:rPr>
-          <w:rFonts w:ascii="Calibri" w:hAnsi="Calibri" w:cs="Calibri"/>
-          <w:i/>
-          <w:iCs/>
-          <w:color w:val="222222"/>
-          <w:lang w:val="en-US"/>
-        </w:rPr>
-        <w:t>() </w:t>
-      </w:r>
-      <w:r>
-        <w:rPr>
-          <w:rFonts w:ascii="Calibri" w:hAnsi="Calibri" w:cs="Calibri"/>
-          <w:color w:val="222222"/>
-          <w:lang w:val="en-US"/>
-        </w:rPr>
-        <w:t>of the </w:t>
-      </w:r>
-      <w:proofErr w:type="spellStart"/>
-      <w:r>
-        <w:rPr>
-          <w:rFonts w:ascii="Calibri" w:hAnsi="Calibri" w:cs="Calibri"/>
-          <w:i/>
-          <w:iCs/>
-          <w:color w:val="222222"/>
-          <w:lang w:val="en-US"/>
-        </w:rPr>
-        <w:t>fontSpec</w:t>
-      </w:r>
-      <w:proofErr w:type="spellEnd"/>
-      <w:r>
-        <w:rPr>
-          <w:rFonts w:ascii="Calibri" w:hAnsi="Calibri" w:cs="Calibri"/>
-          <w:color w:val="222222"/>
-          <w:lang w:val="en-US"/>
-        </w:rPr>
-        <w:t> object, and this object is not from the parameters of </w:t>
-      </w:r>
-      <w:proofErr w:type="spellStart"/>
-      <w:r>
-        <w:rPr>
-          <w:rFonts w:ascii="Calibri" w:hAnsi="Calibri" w:cs="Calibri"/>
-          <w:i/>
-          <w:iCs/>
-          <w:color w:val="222222"/>
-          <w:lang w:val="en-US"/>
-        </w:rPr>
-        <w:t>updatedFonts</w:t>
-      </w:r>
-      <w:proofErr w:type="spellEnd"/>
-      <w:r>
-        <w:rPr>
-          <w:rFonts w:ascii="Calibri" w:hAnsi="Calibri" w:cs="Calibri"/>
-          <w:i/>
-          <w:iCs/>
-          <w:color w:val="222222"/>
-          <w:lang w:val="en-US"/>
-        </w:rPr>
-        <w:t>()</w:t>
-      </w:r>
-      <w:r>
-        <w:rPr>
-          <w:rFonts w:ascii="Calibri" w:hAnsi="Calibri" w:cs="Calibri"/>
-          <w:color w:val="222222"/>
-          <w:lang w:val="en-US"/>
-        </w:rPr>
-        <w:t>, it is just returned from a function.</w:t>
-      </w:r>
-    </w:p>
-    <w:p>
-      <w:pPr>
-        <w:pStyle w:val="NormalWeb"/>
-        <w:shd w:val="clear" w:color="auto" w:fill="FFFFFF"/>
-        <w:spacing w:before="0" w:beforeAutospacing="0" w:after="0" w:afterAutospacing="0"/>
-        <w:ind w:left="1800"/>
-        <w:rPr>
-          <w:rFonts w:ascii="Calibri" w:hAnsi="Calibri" w:cs="Calibri"/>
-          <w:color w:val="222222"/>
-        </w:rPr>
-      </w:pPr>
-      <w:r>
-        <w:rPr>
-          <w:rFonts w:ascii="Symbol" w:hAnsi="Symbol" w:cs="Calibri"/>
-          <w:color w:val="222222"/>
-          <w:lang w:val="en-US"/>
-        </w:rPr>
-        <w:t>·</w:t>
-      </w:r>
-      <w:r>
-        <w:rPr>
-          <w:color w:val="222222"/>
-          <w:sz w:val="14"/>
-          <w:szCs w:val="14"/>
-          <w:lang w:val="en-US"/>
-        </w:rPr>
-        <w:t>      </w:t>
-      </w:r>
-      <w:r>
-        <w:rPr>
-          <w:rFonts w:ascii="Calibri" w:hAnsi="Calibri" w:cs="Calibri"/>
-          <w:color w:val="222222"/>
-        </w:rPr>
-        <w:t>Encapsulated within an object that is instantiated inside </w:t>
-      </w:r>
-      <w:proofErr w:type="spellStart"/>
-      <w:proofErr w:type="gramStart"/>
-      <w:r>
-        <w:rPr>
-          <w:rFonts w:ascii="Calibri" w:hAnsi="Calibri" w:cs="Calibri"/>
-          <w:i/>
-          <w:iCs/>
-          <w:color w:val="222222"/>
-          <w:lang w:val="en-US"/>
-        </w:rPr>
-        <w:t>updateFonts</w:t>
-      </w:r>
-      <w:proofErr w:type="spellEnd"/>
-      <w:r>
-        <w:rPr>
-          <w:rFonts w:ascii="Calibri" w:hAnsi="Calibri" w:cs="Calibri"/>
-          <w:i/>
-          <w:iCs/>
-          <w:color w:val="222222"/>
-          <w:lang w:val="en-US"/>
-        </w:rPr>
-        <w:t>(</w:t>
-      </w:r>
-      <w:proofErr w:type="gramEnd"/>
-      <w:r>
-        <w:rPr>
-          <w:rFonts w:ascii="Calibri" w:hAnsi="Calibri" w:cs="Calibri"/>
-          <w:i/>
-          <w:iCs/>
-          <w:color w:val="222222"/>
-          <w:lang w:val="en-US"/>
-        </w:rPr>
-        <w:t>)</w:t>
-      </w:r>
-      <w:r>
-        <w:rPr>
-          <w:rFonts w:ascii="Calibri" w:hAnsi="Calibri" w:cs="Calibri"/>
-          <w:color w:val="222222"/>
-          <w:lang w:val="en-US"/>
-        </w:rPr>
-        <w:t>- the object from which this method is from is received from the method </w:t>
-      </w:r>
-      <w:proofErr w:type="spellStart"/>
-      <w:r>
-        <w:rPr>
-          <w:rFonts w:ascii="Calibri" w:hAnsi="Calibri" w:cs="Calibri"/>
-          <w:i/>
-          <w:iCs/>
-          <w:color w:val="222222"/>
-          <w:lang w:val="en-US"/>
-        </w:rPr>
-        <w:t>getSize</w:t>
-      </w:r>
-      <w:proofErr w:type="spellEnd"/>
-      <w:r>
-        <w:rPr>
-          <w:rFonts w:ascii="Calibri" w:hAnsi="Calibri" w:cs="Calibri"/>
-          <w:i/>
-          <w:iCs/>
-          <w:color w:val="222222"/>
-          <w:lang w:val="en-US"/>
-        </w:rPr>
-        <w:t>() </w:t>
-      </w:r>
-      <w:r>
-        <w:rPr>
-          <w:rFonts w:ascii="Calibri" w:hAnsi="Calibri" w:cs="Calibri"/>
-          <w:color w:val="222222"/>
-          <w:lang w:val="en-US"/>
-        </w:rPr>
-        <w:t>of the </w:t>
-      </w:r>
-      <w:proofErr w:type="spellStart"/>
-      <w:r>
-        <w:rPr>
-          <w:rFonts w:ascii="Calibri" w:hAnsi="Calibri" w:cs="Calibri"/>
-          <w:i/>
-          <w:iCs/>
-          <w:color w:val="222222"/>
-          <w:lang w:val="en-US"/>
-        </w:rPr>
-        <w:t>fontSpec</w:t>
-      </w:r>
-      <w:proofErr w:type="spellEnd"/>
-      <w:r>
-        <w:rPr>
-          <w:rFonts w:ascii="Calibri" w:hAnsi="Calibri" w:cs="Calibri"/>
-          <w:color w:val="222222"/>
-          <w:lang w:val="en-US"/>
-        </w:rPr>
-        <w:t> object and this object is not instantiated inside </w:t>
-      </w:r>
-      <w:proofErr w:type="spellStart"/>
-      <w:r>
-        <w:rPr>
-          <w:rFonts w:ascii="Calibri" w:hAnsi="Calibri" w:cs="Calibri"/>
-          <w:i/>
-          <w:iCs/>
-          <w:color w:val="222222"/>
-          <w:lang w:val="en-US"/>
-        </w:rPr>
-        <w:t>updateFonts</w:t>
-      </w:r>
-      <w:proofErr w:type="spellEnd"/>
-      <w:r>
-        <w:rPr>
-          <w:rFonts w:ascii="Calibri" w:hAnsi="Calibri" w:cs="Calibri"/>
-          <w:i/>
-          <w:iCs/>
-          <w:color w:val="222222"/>
-          <w:lang w:val="en-US"/>
-        </w:rPr>
-        <w:t>()</w:t>
-      </w:r>
-      <w:r>
-        <w:rPr>
-          <w:rFonts w:ascii="Calibri" w:hAnsi="Calibri" w:cs="Calibri"/>
-          <w:color w:val="222222"/>
-          <w:lang w:val="en-US"/>
-        </w:rPr>
-        <w:t>, it is just returned from a function.</w:t>
-      </w:r>
-    </w:p>
-    <w:p>
-      <w:pPr>
-        <w:pStyle w:val="NormalWeb"/>
-        <w:shd w:val="clear" w:color="auto" w:fill="FFFFFF"/>
-        <w:spacing w:before="0" w:beforeAutospacing="0" w:after="0" w:afterAutospacing="0"/>
-        <w:ind w:left="1800"/>
-        <w:rPr>
-          <w:rFonts w:ascii="Calibri" w:hAnsi="Calibri" w:cs="Calibri"/>
-          <w:color w:val="222222"/>
-        </w:rPr>
-      </w:pPr>
-      <w:r>
-        <w:rPr>
-          <w:rFonts w:ascii="Symbol" w:hAnsi="Symbol" w:cs="Calibri"/>
-          <w:color w:val="222222"/>
-          <w:lang w:val="en-US"/>
-        </w:rPr>
-        <w:t>·</w:t>
-      </w:r>
-      <w:r>
-        <w:rPr>
-          <w:color w:val="222222"/>
-          <w:sz w:val="14"/>
-          <w:szCs w:val="14"/>
-          <w:lang w:val="en-US"/>
-        </w:rPr>
-        <w:t>      </w:t>
-      </w:r>
-      <w:r>
-        <w:rPr>
-          <w:rFonts w:ascii="Calibri" w:hAnsi="Calibri" w:cs="Calibri"/>
-          <w:noProof/>
-          <w:color w:val="222222"/>
-        </w:rPr>
-        <mc:AlternateContent>
-          <mc:Choice Requires="wps">
-            <w:drawing>
-              <wp:anchor distT="0" distB="0" distL="114300" distR="114300" simplePos="0" relativeHeight="251658240" behindDoc="0" locked="0" layoutInCell="1" allowOverlap="0" wp14:anchorId="390BF403" wp14:editId="35C995F3">
-                <wp:simplePos x="0" y="0"/>
-                <wp:positionH relativeFrom="column">
-                  <wp:align>left</wp:align>
-                </wp:positionH>
-                <wp:positionV relativeFrom="line">
-                  <wp:posOffset>0</wp:posOffset>
-                </wp:positionV>
-                <wp:extent cx="5727700" cy="177800"/>
-                <wp:effectExtent l="0" t="0" r="0" b="0"/>
-                <wp:wrapSquare wrapText="bothSides"/>
-                <wp:docPr id="1" name="Rectangle 1"/>
-                <wp:cNvGraphicFramePr>
-                  <a:graphicFrameLocks xmlns:a="http://schemas.openxmlformats.org/drawingml/2006/main" noChangeAspect="1"/>
-                </wp:cNvGraphicFramePr>
-                <a:graphic xmlns:a="http://schemas.openxmlformats.org/drawingml/2006/main">
-                  <a:graphicData uri="http://schemas.microsoft.com/office/word/2010/wordprocessingShape">
-                    <wps:wsp>
-                      <wps:cNvSpPr>
-                        <a:spLocks noChangeAspect="1" noChangeArrowheads="1"/>
-                      </wps:cNvSpPr>
-                      <wps:spPr bwMode="auto">
-                        <a:xfrm>
-                          <a:off x="0" y="0"/>
-                          <a:ext cx="5727700" cy="177800"/>
-                        </a:xfrm>
-                        <a:prstGeom prst="rect">
-                          <a:avLst/>
-                        </a:prstGeom>
-                        <a:noFill/>
-                        <a:ln>
-                          <a:noFill/>
-                        </a:ln>
-                        <a:extLst>
-                          <a:ext uri="{909E8E84-426E-40DD-AFC4-6F175D3DCCD1}">
-                            <a14:hiddenFill xmlns:a14="http://schemas.microsoft.com/office/drawing/2010/main">
-                              <a:solidFill>
-                                <a:srgbClr val="FFFFFF"/>
-                              </a:solidFill>
-                            </a14:hiddenFill>
-                          </a:ext>
-                          <a:ext uri="{91240B29-F687-4F45-9708-019B960494DF}">
-                            <a14:hiddenLine xmlns:a14="http://schemas.microsoft.com/office/drawing/2010/main" w="9525">
-                              <a:solidFill>
-                                <a:srgbClr val="000000"/>
-                              </a:solidFill>
-                              <a:miter lim="800000"/>
-                              <a:headEnd/>
-                              <a:tailEnd/>
-                            </a14:hiddenLine>
-                          </a:ext>
-                        </a:extLst>
-                      </wps:spPr>
-                      <wps:bodyPr rot="0" vert="horz" wrap="square" lIns="91440" tIns="45720" rIns="91440" bIns="45720" anchor="t" anchorCtr="0" upright="1">
-                        <a:noAutofit/>
-                      </wps:bodyPr>
-                    </wps:wsp>
-                  </a:graphicData>
-                </a:graphic>
-                <wp14:sizeRelH relativeFrom="page">
-                  <wp14:pctWidth>0</wp14:pctWidth>
-                </wp14:sizeRelH>
-                <wp14:sizeRelV relativeFrom="page">
-                  <wp14:pctHeight>0</wp14:pctHeight>
-                </wp14:sizeRelV>
-              </wp:anchor>
-            </w:drawing>
-          </mc:Choice>
-          <mc:Fallback>
-            <w:pict>
-              <v:rect w14:anchorId="0FA6ACBD" id="Rectangle 1" o:spid="_x0000_s1026" style="position:absolute;margin-left:0;margin-top:0;width:451pt;height:14pt;z-index:251658240;visibility:visible;mso-wrap-style:square;mso-width-percent:0;mso-height-percent:0;mso-wrap-distance-left:9pt;mso-wrap-distance-top:0;mso-wrap-distance-right:9pt;mso-wrap-distance-bottom:0;mso-position-horizontal:left;mso-position-horizontal-relative:text;mso-position-vertical:absolute;mso-position-vertical-relative:line;mso-width-percent:0;mso-height-percent:0;mso-width-relative:page;mso-height-relative:page;v-text-anchor:top" o:gfxdata="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" o:allowoverlap="f" filled="f" stroked="f">
-                <o:lock v:ext="edit" aspectratio="t"/>
-                <w10:wrap type="square" anchory="line"/>
-              </v:rect>
-            </w:pict>
-          </mc:Fallback>
-        </mc:AlternateContent>
-      </w:r>
-      <w:r>
-        <w:rPr>
-          <w:rFonts w:ascii="Calibri" w:hAnsi="Calibri" w:cs="Calibri"/>
-          <w:color w:val="222222"/>
-        </w:rPr>
-        <w:t xml:space="preserve">Encapsulated within an object that is referenced in an instance variable of the class </w:t>
-      </w:r>
-      <w:proofErr w:type="gramStart"/>
-      <w:r>
-        <w:rPr>
-          <w:rFonts w:ascii="Calibri" w:hAnsi="Calibri" w:cs="Calibri"/>
-          <w:color w:val="222222"/>
-        </w:rPr>
-        <w:t>in  </w:t>
-      </w:r>
-      <w:proofErr w:type="spellStart"/>
-      <w:r>
-        <w:rPr>
-          <w:rFonts w:ascii="Calibri" w:hAnsi="Calibri" w:cs="Calibri"/>
-          <w:i/>
-          <w:iCs/>
-          <w:color w:val="222222"/>
-          <w:lang w:val="en-US"/>
-        </w:rPr>
-        <w:t>updateFonts</w:t>
-      </w:r>
-      <w:proofErr w:type="spellEnd"/>
-      <w:proofErr w:type="gramEnd"/>
-      <w:r>
-        <w:rPr>
-          <w:rFonts w:ascii="Calibri" w:hAnsi="Calibri" w:cs="Calibri"/>
-          <w:i/>
-          <w:iCs/>
-          <w:color w:val="222222"/>
-          <w:lang w:val="en-US"/>
-        </w:rPr>
-        <w:t>()</w:t>
-      </w:r>
-      <w:r>
-        <w:rPr>
-          <w:rFonts w:ascii="Calibri" w:hAnsi="Calibri" w:cs="Calibri"/>
-          <w:color w:val="222222"/>
-          <w:lang w:val="en-US"/>
-        </w:rPr>
-        <w:t> - the object from which this method is from is received from the method </w:t>
-      </w:r>
-      <w:proofErr w:type="spellStart"/>
-      <w:r>
-        <w:rPr>
-          <w:rFonts w:ascii="Calibri" w:hAnsi="Calibri" w:cs="Calibri"/>
-          <w:i/>
-          <w:iCs/>
-          <w:color w:val="222222"/>
-          <w:lang w:val="en-US"/>
-        </w:rPr>
-        <w:t>getSize</w:t>
-      </w:r>
-      <w:proofErr w:type="spellEnd"/>
-      <w:r>
-        <w:rPr>
-          <w:rFonts w:ascii="Calibri" w:hAnsi="Calibri" w:cs="Calibri"/>
-          <w:i/>
-          <w:iCs/>
-          <w:color w:val="222222"/>
-          <w:lang w:val="en-US"/>
-        </w:rPr>
-        <w:t>() </w:t>
-      </w:r>
-      <w:r>
-        <w:rPr>
-          <w:rFonts w:ascii="Calibri" w:hAnsi="Calibri" w:cs="Calibri"/>
-          <w:color w:val="222222"/>
-          <w:lang w:val="en-US"/>
-        </w:rPr>
-        <w:t>of the </w:t>
-      </w:r>
-      <w:proofErr w:type="spellStart"/>
-      <w:r>
-        <w:rPr>
-          <w:rFonts w:ascii="Calibri" w:hAnsi="Calibri" w:cs="Calibri"/>
-          <w:i/>
-          <w:iCs/>
-          <w:color w:val="222222"/>
-          <w:lang w:val="en-US"/>
-        </w:rPr>
-        <w:t>fontSpec</w:t>
-      </w:r>
-      <w:proofErr w:type="spellEnd"/>
-      <w:r>
-        <w:rPr>
-          <w:rFonts w:ascii="Calibri" w:hAnsi="Calibri" w:cs="Calibri"/>
-          <w:color w:val="222222"/>
-          <w:lang w:val="en-US"/>
-        </w:rPr>
-        <w:t> object and not from an instance variable of the class </w:t>
-      </w:r>
-      <w:proofErr w:type="spellStart"/>
-      <w:r>
-        <w:rPr>
-          <w:rFonts w:ascii="Calibri" w:hAnsi="Calibri" w:cs="Calibri"/>
-          <w:i/>
-          <w:iCs/>
-          <w:color w:val="222222"/>
-          <w:lang w:val="en-US"/>
-        </w:rPr>
-        <w:t>PerChart</w:t>
-      </w:r>
-      <w:proofErr w:type="spellEnd"/>
-      <w:r>
-        <w:rPr>
-          <w:rFonts w:ascii="Calibri" w:hAnsi="Calibri" w:cs="Calibri"/>
-          <w:color w:val="222222"/>
-          <w:lang w:val="en-US"/>
-        </w:rPr>
-        <w:t>.</w:t>
-      </w:r>
-    </w:p>
-    <w:p/>
-    <w:p/>
+      <w:r>
+        <w:rPr>
+          <w:lang w:val="en-GB"/>
+        </w:rPr>
+        <w:t>Location:</w:t>
+      </w:r>
+    </w:p>
+    <w:p>
+      <w:pPr>
+        <w:rPr>
+          <w:lang w:val="en-GB"/>
+        </w:rPr>
+      </w:pPr>
+    </w:p>
+    <w:p>
+      <w:pPr>
+        <w:rPr>
+          <w:lang w:val="en-GB"/>
+        </w:rPr>
+      </w:pPr>
+      <w:r>
+        <w:rPr>
+          <w:lang w:val="en-GB"/>
+        </w:rPr>
+        <w:t xml:space="preserve">Rationale: This class doesn’t have </w:t>
+      </w:r>
+      <w:r>
+        <w:rPr>
+          <w:lang w:val="en-GB"/>
+        </w:rPr>
+        <w:t>anything and is not implemented anywhere or used. I</w:t>
+      </w:r>
+      <w:r>
+        <w:rPr>
+          <w:lang w:val="en-GB"/>
+        </w:rPr>
+        <w:t>t was probably created to implement something that stopped making sense before it was implemented</w:t>
+      </w:r>
+      <w:r>
+        <w:rPr>
+          <w:lang w:val="en-GB"/>
+        </w:rPr>
+        <w:t xml:space="preserve"> or is a placeholder for something to do in the future.</w:t>
+      </w:r>
+    </w:p>
+    <w:p>
+      <w:pPr>
+        <w:rPr>
+          <w:lang w:val="en-GB"/>
+        </w:rPr>
+      </w:pPr>
+    </w:p>
+    <w:p>
+      <w:pPr>
+        <w:rPr>
+          <w:lang w:val="en-GB"/>
+        </w:rPr>
+      </w:pPr>
+    </w:p>
     <w:p/>
     <w:p/>
     <w:p/>
@@ -3233,7 +2369,6 @@
     <w:name w:val="Normal (Web)"/>
     <w:basedOn w:val="Normal"/>
     <w:uiPriority w:val="99"/>
-    <w:semiHidden/>
     <w:unhideWhenUsed/>
     <w:rsid w:val="00E968D1"/>
     <w:pPr>

</xml_diff>

<commit_message>
Fixed based on the reviews
</commit_message>
<xml_diff>
--- a/SE2223_60157_60201_60226_60479_60749/Phase_1/Sprint1/Pedro_Gouveia/Code_Smells_Pedro_Gouveia.docx
+++ b/SE2223_60157_60201_60226_60479_60749/Phase_1/Sprint1/Pedro_Gouveia/Code_Smells_Pedro_Gouveia.docx
@@ -371,6 +371,7 @@
         <w:rPr>
           <w:rFonts w:ascii="Calibri" w:hAnsi="Calibri" w:cs="Calibri"/>
           <w:color w:val="222222"/>
+          <w:lang w:val="en-US"/>
         </w:rPr>
       </w:pPr>
       <w:r>
@@ -398,6 +399,39 @@
           <w:lang w:val="en-US"/>
         </w:rPr>
         <w:t xml:space="preserve"> we would need to add a switch statement for which, and if we want to add a new graph we would need to change every scattered switch statement.</w:t>
+      </w:r>
+    </w:p>
+    <w:p>
+      <w:pPr>
+        <w:pStyle w:val="NormalWeb"/>
+        <w:shd w:val="clear" w:color="auto" w:fill="FFFFFF"/>
+        <w:spacing w:before="0" w:beforeAutospacing="0" w:after="0" w:afterAutospacing="0"/>
+        <w:ind w:left="1080"/>
+        <w:rPr>
+          <w:rFonts w:ascii="Calibri" w:hAnsi="Calibri" w:cs="Calibri"/>
+          <w:color w:val="222222"/>
+          <w:lang w:val="en-US"/>
+        </w:rPr>
+      </w:pPr>
+    </w:p>
+    <w:p>
+      <w:pPr>
+        <w:pStyle w:val="NormalWeb"/>
+        <w:shd w:val="clear" w:color="auto" w:fill="FFFFFF"/>
+        <w:spacing w:before="0" w:beforeAutospacing="0" w:after="0" w:afterAutospacing="0"/>
+        <w:ind w:left="1080"/>
+        <w:rPr>
+          <w:rFonts w:ascii="Calibri" w:hAnsi="Calibri" w:cs="Calibri"/>
+          <w:color w:val="222222"/>
+        </w:rPr>
+      </w:pPr>
+      <w:r>
+        <w:rPr>
+          <w:rFonts w:ascii="Calibri" w:hAnsi="Calibri" w:cs="Calibri"/>
+          <w:color w:val="222222"/>
+          <w:lang w:val="en-US"/>
+        </w:rPr>
+        <w:t>Refractor: Should be created an abstract class from which 3 different subclasses inherit.</w:t>
       </w:r>
     </w:p>
     <w:p>
@@ -1105,7 +1139,16 @@
           <w:color w:val="222222"/>
           <w:lang w:val="en-US"/>
         </w:rPr>
-        <w:t xml:space="preserve"> object, and this object is not from the parameters of </w:t>
+        <w:t xml:space="preserve"> object, and this object </w:t>
+      </w:r>
+      <w:r>
+        <w:rPr>
+          <w:rFonts w:ascii="Calibri" w:hAnsi="Calibri" w:cs="Calibri"/>
+          <w:color w:val="222222"/>
+          <w:lang w:val="en-US"/>
+        </w:rPr>
+        <w:lastRenderedPageBreak/>
+        <w:t>is not from the parameters of </w:t>
       </w:r>
       <w:proofErr w:type="spellStart"/>
       <w:r>
@@ -1179,16 +1222,7 @@
           <w:color w:val="222222"/>
           <w:lang w:val="en-US"/>
         </w:rPr>
-        <w:t xml:space="preserve">- the object from which this method is from is received from the </w:t>
-      </w:r>
-      <w:r>
-        <w:rPr>
-          <w:rFonts w:ascii="Calibri" w:hAnsi="Calibri" w:cs="Calibri"/>
-          <w:color w:val="222222"/>
-          <w:lang w:val="en-US"/>
-        </w:rPr>
-        <w:lastRenderedPageBreak/>
-        <w:t>method </w:t>
+        <w:t>- the object from which this method is from is received from the method </w:t>
       </w:r>
       <w:proofErr w:type="spellStart"/>
       <w:proofErr w:type="gramStart"/>
@@ -1292,6 +1326,7 @@
         <w:rPr>
           <w:rFonts w:ascii="Calibri" w:hAnsi="Calibri" w:cs="Calibri"/>
           <w:color w:val="222222"/>
+          <w:lang w:val="en-US"/>
         </w:rPr>
       </w:pPr>
       <w:r>
@@ -1505,6 +1540,58 @@
         <w:rPr>
           <w:rFonts w:ascii="Calibri" w:hAnsi="Calibri" w:cs="Calibri"/>
           <w:color w:val="222222"/>
+          <w:lang w:val="en-US"/>
+        </w:rPr>
+      </w:pPr>
+    </w:p>
+    <w:p>
+      <w:pPr>
+        <w:pStyle w:val="NormalWeb"/>
+        <w:shd w:val="clear" w:color="auto" w:fill="FFFFFF"/>
+        <w:spacing w:before="0" w:beforeAutospacing="0" w:after="0" w:afterAutospacing="0"/>
+        <w:ind w:left="1080"/>
+        <w:rPr>
+          <w:rFonts w:ascii="Calibri" w:hAnsi="Calibri" w:cs="Calibri"/>
+          <w:color w:val="222222"/>
+        </w:rPr>
+      </w:pPr>
+      <w:r>
+        <w:rPr>
+          <w:rFonts w:ascii="Calibri" w:hAnsi="Calibri" w:cs="Calibri"/>
+          <w:color w:val="222222"/>
+          <w:lang w:val="en-US"/>
+        </w:rPr>
+        <w:t xml:space="preserve">Refractor: </w:t>
+      </w:r>
+      <w:r>
+        <w:rPr>
+          <w:rFonts w:ascii="Calibri" w:hAnsi="Calibri" w:cs="Calibri"/>
+          <w:color w:val="222222"/>
+          <w:lang w:val="en-US"/>
+        </w:rPr>
+        <w:t>There should be a method in task manager that returned the nested tasks.</w:t>
+      </w:r>
+    </w:p>
+    <w:p>
+      <w:pPr>
+        <w:pStyle w:val="NormalWeb"/>
+        <w:shd w:val="clear" w:color="auto" w:fill="FFFFFF"/>
+        <w:spacing w:before="0" w:beforeAutospacing="0" w:after="0" w:afterAutospacing="0"/>
+        <w:rPr>
+          <w:rFonts w:ascii="Calibri" w:hAnsi="Calibri" w:cs="Calibri"/>
+          <w:color w:val="222222"/>
+        </w:rPr>
+      </w:pPr>
+    </w:p>
+    <w:p>
+      <w:pPr>
+        <w:pStyle w:val="NormalWeb"/>
+        <w:shd w:val="clear" w:color="auto" w:fill="FFFFFF"/>
+        <w:spacing w:before="0" w:beforeAutospacing="0" w:after="0" w:afterAutospacing="0"/>
+        <w:ind w:left="1080"/>
+        <w:rPr>
+          <w:rFonts w:ascii="Calibri" w:hAnsi="Calibri" w:cs="Calibri"/>
+          <w:color w:val="222222"/>
         </w:rPr>
       </w:pPr>
       <w:r>
@@ -1830,6 +1917,12 @@
           <w:lang w:val="en-GB"/>
         </w:rPr>
       </w:pPr>
+      <w:r>
+        <w:rPr>
+          <w:lang w:val="en-GB"/>
+        </w:rPr>
+        <w:t>Refractor: This class should not exist before it is needed.</w:t>
+      </w:r>
     </w:p>
     <w:p/>
     <w:p/>

</xml_diff>